<commit_message>
Updated project requirments and added auth to model
</commit_message>
<xml_diff>
--- a/FINAL PROJECT.docx
+++ b/FINAL PROJECT.docx
@@ -332,19 +332,12 @@
           <w:bCs/>
         </w:rPr>
       </w:pPr>
-    </w:p>
-    <w:p>
-      <w:pPr>
-        <w:rPr>
-          <w:b/>
-          <w:bCs/>
-        </w:rPr>
-      </w:pPr>
-      <w:r>
-        <w:rPr>
-          <w:b/>
-          <w:bCs/>
-        </w:rPr>
+      <w:r>
+        <w:rPr>
+          <w:b/>
+          <w:bCs/>
+        </w:rPr>
+        <w:lastRenderedPageBreak/>
         <w:t>OBJECTIVES</w:t>
       </w:r>
     </w:p>
@@ -353,18 +346,12 @@
         <w:pStyle w:val="ListParagraph"/>
         <w:numPr>
           <w:ilvl w:val="0"/>
-          <w:numId w:val="1"/>
+          <w:numId w:val="13"/>
         </w:numPr>
         <w:jc w:val="both"/>
       </w:pPr>
       <w:r>
-        <w:t xml:space="preserve">Identify and analyze the key financial and demographic factors (e.g., income, </w:t>
-      </w:r>
-      <w:r>
-        <w:t xml:space="preserve">credit </w:t>
-      </w:r>
-      <w:r>
-        <w:t>score, employment status, and asset value) that significantly affect loan approval decisions.</w:t>
+        <w:t xml:space="preserve">Identify and analyze the key financial and demographic factors (e.g. credit score, employment status, and education) that significantly affect loan approval decisions. </w:t>
       </w:r>
     </w:p>
     <w:p>
@@ -372,33 +359,12 @@
         <w:pStyle w:val="ListParagraph"/>
         <w:numPr>
           <w:ilvl w:val="0"/>
-          <w:numId w:val="1"/>
+          <w:numId w:val="13"/>
         </w:numPr>
         <w:jc w:val="both"/>
       </w:pPr>
       <w:r>
-        <w:t xml:space="preserve">Assess the fairness and </w:t>
-      </w:r>
-      <w:r>
-        <w:t>transparency</w:t>
-      </w:r>
-      <w:r>
-        <w:t xml:space="preserve"> of loan approvals across different customer segments (e.g., </w:t>
-      </w:r>
-      <w:r>
-        <w:t>education</w:t>
-      </w:r>
-      <w:r>
-        <w:t xml:space="preserve">, </w:t>
-      </w:r>
-      <w:r>
-        <w:t>social class</w:t>
-      </w:r>
-      <w:r>
-        <w:t>, and employment types)</w:t>
-      </w:r>
-      <w:r>
-        <w:t xml:space="preserve"> to reduce bias</w:t>
+        <w:t>Assess the fairness and transparency of loan approvals across different customer      segments and (e.g. social class, and loan types)</w:t>
       </w:r>
     </w:p>
     <w:p>
@@ -406,15 +372,12 @@
         <w:pStyle w:val="ListParagraph"/>
         <w:numPr>
           <w:ilvl w:val="0"/>
-          <w:numId w:val="1"/>
+          <w:numId w:val="13"/>
         </w:numPr>
         <w:jc w:val="both"/>
       </w:pPr>
       <w:r>
-        <w:t xml:space="preserve">Assess </w:t>
-      </w:r>
-      <w:r>
-        <w:t>which types of loans are more likely to be successful for different customer segments</w:t>
+        <w:t>Assess which types of loans are more likely to be successful for different customer segments</w:t>
       </w:r>
     </w:p>
     <w:p>
@@ -422,7 +385,7 @@
         <w:pStyle w:val="ListParagraph"/>
         <w:numPr>
           <w:ilvl w:val="0"/>
-          <w:numId w:val="1"/>
+          <w:numId w:val="13"/>
         </w:numPr>
         <w:jc w:val="both"/>
       </w:pPr>
@@ -528,13 +491,8 @@
             <w:tcW w:w="3116" w:type="dxa"/>
           </w:tcPr>
           <w:p>
-            <w:proofErr w:type="spellStart"/>
-            <w:r>
-              <w:t>No_of</w:t>
-            </w:r>
-            <w:proofErr w:type="spellEnd"/>
-            <w:r>
-              <w:t xml:space="preserve"> dependents</w:t>
+            <w:r>
+              <w:t>No_of dependents</w:t>
             </w:r>
           </w:p>
         </w:tc>
@@ -626,11 +584,9 @@
             <w:tcW w:w="3116" w:type="dxa"/>
           </w:tcPr>
           <w:p>
-            <w:proofErr w:type="spellStart"/>
             <w:r>
               <w:t>Self_employed</w:t>
             </w:r>
-            <w:proofErr w:type="spellEnd"/>
           </w:p>
         </w:tc>
         <w:tc>
@@ -689,11 +645,9 @@
             <w:tcW w:w="3116" w:type="dxa"/>
           </w:tcPr>
           <w:p>
-            <w:proofErr w:type="spellStart"/>
             <w:r>
               <w:t>Income_annum</w:t>
             </w:r>
-            <w:proofErr w:type="spellEnd"/>
           </w:p>
         </w:tc>
         <w:tc>
@@ -723,11 +677,9 @@
             <w:tcW w:w="3116" w:type="dxa"/>
           </w:tcPr>
           <w:p>
-            <w:proofErr w:type="spellStart"/>
             <w:r>
               <w:t>Loan_amount</w:t>
             </w:r>
-            <w:proofErr w:type="spellEnd"/>
           </w:p>
         </w:tc>
         <w:tc>
@@ -761,11 +713,9 @@
             <w:tcW w:w="3116" w:type="dxa"/>
           </w:tcPr>
           <w:p>
-            <w:proofErr w:type="spellStart"/>
             <w:r>
               <w:t>Loan_term</w:t>
             </w:r>
-            <w:proofErr w:type="spellEnd"/>
           </w:p>
         </w:tc>
         <w:tc>
@@ -798,11 +748,9 @@
             <w:tcW w:w="3116" w:type="dxa"/>
           </w:tcPr>
           <w:p>
-            <w:proofErr w:type="spellStart"/>
             <w:r>
               <w:t>Credit_score</w:t>
             </w:r>
-            <w:proofErr w:type="spellEnd"/>
           </w:p>
         </w:tc>
         <w:tc>
@@ -848,14 +796,12 @@
             <w:tcW w:w="3116" w:type="dxa"/>
           </w:tcPr>
           <w:p>
-            <w:proofErr w:type="spellStart"/>
             <w:r>
               <w:t>Residential_assets</w:t>
             </w:r>
             <w:r>
               <w:t>_value</w:t>
             </w:r>
-            <w:proofErr w:type="spellEnd"/>
           </w:p>
         </w:tc>
         <w:tc>
@@ -888,11 +834,9 @@
             <w:tcW w:w="3116" w:type="dxa"/>
           </w:tcPr>
           <w:p>
-            <w:proofErr w:type="spellStart"/>
             <w:r>
               <w:t>Commercial_assets_value</w:t>
             </w:r>
-            <w:proofErr w:type="spellEnd"/>
           </w:p>
         </w:tc>
         <w:tc>
@@ -922,11 +866,9 @@
             <w:tcW w:w="3116" w:type="dxa"/>
           </w:tcPr>
           <w:p>
-            <w:proofErr w:type="spellStart"/>
             <w:r>
               <w:t>Luxury_assets_value</w:t>
             </w:r>
-            <w:proofErr w:type="spellEnd"/>
           </w:p>
         </w:tc>
         <w:tc>
@@ -956,11 +898,9 @@
             <w:tcW w:w="3116" w:type="dxa"/>
           </w:tcPr>
           <w:p>
-            <w:proofErr w:type="spellStart"/>
             <w:r>
               <w:t>Bank_assets_value</w:t>
             </w:r>
-            <w:proofErr w:type="spellEnd"/>
           </w:p>
         </w:tc>
         <w:tc>
@@ -982,25 +922,12 @@
               <w:t xml:space="preserve">The value of </w:t>
             </w:r>
             <w:r>
-              <w:t xml:space="preserve">liquid </w:t>
-            </w:r>
-            <w:proofErr w:type="spellStart"/>
-            <w:r>
-              <w:t>assests</w:t>
-            </w:r>
-            <w:proofErr w:type="spellEnd"/>
-            <w:r>
-              <w:t xml:space="preserve"> and other financial assets like </w:t>
+              <w:t xml:space="preserve">liquid assests and other financial assets like </w:t>
             </w:r>
             <w:r>
               <w:lastRenderedPageBreak/>
-              <w:t xml:space="preserve">stocks, bonds, investments </w:t>
-            </w:r>
-            <w:proofErr w:type="spellStart"/>
-            <w:r>
-              <w:t>etc</w:t>
-            </w:r>
-            <w:proofErr w:type="spellEnd"/>
+              <w:t>stocks, bonds, investments etc</w:t>
+            </w:r>
           </w:p>
         </w:tc>
       </w:tr>
@@ -1010,12 +937,10 @@
             <w:tcW w:w="3116" w:type="dxa"/>
           </w:tcPr>
           <w:p>
-            <w:proofErr w:type="spellStart"/>
             <w:r>
               <w:lastRenderedPageBreak/>
               <w:t>Loan_status</w:t>
             </w:r>
-            <w:proofErr w:type="spellEnd"/>
           </w:p>
         </w:tc>
         <w:tc>
@@ -1110,6 +1035,12 @@
             <w:r>
               <w:t>Platinum</w:t>
             </w:r>
+            <w:r>
+              <w:t xml:space="preserve"> </w:t>
+            </w:r>
+            <w:r>
+              <w:t>23400000-39500000</w:t>
+            </w:r>
           </w:p>
           <w:p>
             <w:pPr>
@@ -1122,6 +1053,9 @@
             <w:r>
               <w:t>Gold</w:t>
             </w:r>
+            <w:r>
+              <w:t xml:space="preserve"> 14500000-23400000</w:t>
+            </w:r>
           </w:p>
           <w:p>
             <w:pPr>
@@ -1134,6 +1068,12 @@
             <w:r>
               <w:t>Silver</w:t>
             </w:r>
+            <w:r>
+              <w:t xml:space="preserve"> </w:t>
+            </w:r>
+            <w:r>
+              <w:t>4800000-14500000</w:t>
+            </w:r>
           </w:p>
           <w:p>
             <w:pPr>
@@ -1144,7 +1084,10 @@
               </w:numPr>
             </w:pPr>
             <w:r>
-              <w:t>Bronze</w:t>
+              <w:t>Bronze 0</w:t>
+            </w:r>
+            <w:r>
+              <w:t>-4800000</w:t>
             </w:r>
           </w:p>
         </w:tc>
@@ -1188,7 +1131,10 @@
               </w:numPr>
             </w:pPr>
             <w:r>
-              <w:t>High Class</w:t>
+              <w:t xml:space="preserve">High </w:t>
+            </w:r>
+            <w:r>
+              <w:t>Class (58800000-100500000)</w:t>
             </w:r>
           </w:p>
           <w:p>
@@ -1200,7 +1146,13 @@
               </w:numPr>
             </w:pPr>
             <w:r>
-              <w:t>High Middle Class</w:t>
+              <w:t xml:space="preserve">High Middle </w:t>
+            </w:r>
+            <w:r>
+              <w:t>Class (</w:t>
+            </w:r>
+            <w:r>
+              <w:t>36700000-58800000)</w:t>
             </w:r>
           </w:p>
           <w:p>
@@ -1212,7 +1164,10 @@
               </w:numPr>
             </w:pPr>
             <w:r>
-              <w:t>Low Middle Class</w:t>
+              <w:t xml:space="preserve">Low Middle </w:t>
+            </w:r>
+            <w:r>
+              <w:t>Class (12000000-36700000)</w:t>
             </w:r>
           </w:p>
           <w:p>
@@ -1224,7 +1179,10 @@
               </w:numPr>
             </w:pPr>
             <w:r>
-              <w:t>Low Class</w:t>
+              <w:t xml:space="preserve">Low </w:t>
+            </w:r>
+            <w:r>
+              <w:t>Class (0-12000000)</w:t>
             </w:r>
           </w:p>
         </w:tc>
@@ -1251,11 +1209,9 @@
             <w:tcW w:w="3116" w:type="dxa"/>
           </w:tcPr>
           <w:p>
-            <w:proofErr w:type="spellStart"/>
             <w:r>
               <w:t>Credit_rating</w:t>
             </w:r>
-            <w:proofErr w:type="spellEnd"/>
           </w:p>
         </w:tc>
         <w:tc>
@@ -1278,6 +1234,15 @@
             <w:r>
               <w:t>Excellent</w:t>
             </w:r>
+            <w:r>
+              <w:t xml:space="preserve"> (</w:t>
+            </w:r>
+            <w:r>
+              <w:t>781-950</w:t>
+            </w:r>
+            <w:r>
+              <w:t>)</w:t>
+            </w:r>
           </w:p>
           <w:p>
             <w:pPr>
@@ -1290,6 +1255,18 @@
             <w:r>
               <w:t>Good</w:t>
             </w:r>
+            <w:r>
+              <w:t xml:space="preserve"> </w:t>
+            </w:r>
+            <w:r>
+              <w:t>(</w:t>
+            </w:r>
+            <w:r>
+              <w:t>660-780</w:t>
+            </w:r>
+            <w:r>
+              <w:t>)</w:t>
+            </w:r>
           </w:p>
           <w:p>
             <w:pPr>
@@ -1302,6 +1279,15 @@
             <w:r>
               <w:t>Fair</w:t>
             </w:r>
+            <w:r>
+              <w:t xml:space="preserve"> (</w:t>
+            </w:r>
+            <w:r>
+              <w:t>501-600</w:t>
+            </w:r>
+            <w:r>
+              <w:t>)</w:t>
+            </w:r>
           </w:p>
           <w:p>
             <w:pPr>
@@ -1314,6 +1300,15 @@
             <w:r>
               <w:t>Poor</w:t>
             </w:r>
+            <w:r>
+              <w:t xml:space="preserve"> (</w:t>
+            </w:r>
+            <w:r>
+              <w:t>301-500</w:t>
+            </w:r>
+            <w:r>
+              <w:t>)</w:t>
+            </w:r>
           </w:p>
           <w:p>
             <w:pPr>
@@ -1324,7 +1319,22 @@
               </w:numPr>
             </w:pPr>
             <w:r>
-              <w:t>Very Poor</w:t>
+              <w:t xml:space="preserve">Very </w:t>
+            </w:r>
+            <w:r>
+              <w:t>(</w:t>
+            </w:r>
+            <w:r>
+              <w:t>Poor</w:t>
+            </w:r>
+            <w:r>
+              <w:t xml:space="preserve"> </w:t>
+            </w:r>
+            <w:r>
+              <w:t>0-300</w:t>
+            </w:r>
+            <w:r>
+              <w:t>)</w:t>
             </w:r>
           </w:p>
         </w:tc>
@@ -1348,11 +1358,9 @@
             <w:tcW w:w="3116" w:type="dxa"/>
           </w:tcPr>
           <w:p>
-            <w:proofErr w:type="spellStart"/>
             <w:r>
               <w:t>Loan_term_type</w:t>
             </w:r>
-            <w:proofErr w:type="spellEnd"/>
           </w:p>
         </w:tc>
         <w:tc>
@@ -1375,6 +1383,9 @@
             <w:r>
               <w:t>Short Term</w:t>
             </w:r>
+            <w:r>
+              <w:t xml:space="preserve"> (0-2)</w:t>
+            </w:r>
           </w:p>
           <w:p>
             <w:pPr>
@@ -1387,6 +1398,9 @@
             <w:r>
               <w:t>Intermediate</w:t>
             </w:r>
+            <w:r>
+              <w:t xml:space="preserve"> (3-5)</w:t>
+            </w:r>
           </w:p>
           <w:p>
             <w:pPr>
@@ -1398,6 +1412,9 @@
             </w:pPr>
             <w:r>
               <w:t>Long Term</w:t>
+            </w:r>
+            <w:r>
+              <w:t xml:space="preserve"> (6-20)</w:t>
             </w:r>
           </w:p>
         </w:tc>
@@ -1495,6 +1512,7 @@
           <w:b/>
           <w:bCs/>
         </w:rPr>
+        <w:lastRenderedPageBreak/>
         <w:t>KPI’S</w:t>
       </w:r>
     </w:p>
@@ -1564,11 +1582,7 @@
         </w:numPr>
       </w:pPr>
       <w:r>
-        <w:lastRenderedPageBreak/>
-        <w:t>A</w:t>
-      </w:r>
-      <w:r>
-        <w:t>verage Income of Applicants</w:t>
+        <w:t>Average Income of Applicants</w:t>
       </w:r>
     </w:p>
     <w:p>
@@ -2034,25 +2048,6 @@
     </w:p>
     <w:p>
       <w:pPr>
-        <w:pStyle w:val="ListParagraph"/>
-        <w:rPr>
-          <w:b/>
-          <w:bCs/>
-        </w:rPr>
-      </w:pPr>
-    </w:p>
-    <w:p>
-      <w:pPr>
-        <w:pStyle w:val="ListParagraph"/>
-        <w:rPr>
-          <w:b/>
-          <w:bCs/>
-        </w:rPr>
-      </w:pPr>
-    </w:p>
-    <w:p>
-      <w:pPr>
-        <w:pStyle w:val="ListParagraph"/>
         <w:rPr>
           <w:b/>
           <w:bCs/>
@@ -2260,16 +2255,6 @@
       <w:r>
         <w:t>: To determine the relative proportion of Approved and Rejected loans</w:t>
       </w:r>
-    </w:p>
-    <w:p>
-      <w:pPr>
-        <w:pStyle w:val="ListParagraph"/>
-      </w:pPr>
-    </w:p>
-    <w:p>
-      <w:pPr>
-        <w:pStyle w:val="ListParagraph"/>
-      </w:pPr>
     </w:p>
     <w:p>
       <w:pPr>
@@ -2444,6 +2429,7 @@
           <w:b/>
           <w:bCs/>
         </w:rPr>
+        <w:lastRenderedPageBreak/>
         <w:t xml:space="preserve">Chart Type: </w:t>
       </w:r>
       <w:r>
@@ -2456,7 +2442,6 @@
           <w:b/>
           <w:bCs/>
         </w:rPr>
-        <w:lastRenderedPageBreak/>
         <w:t>Reason:</w:t>
       </w:r>
       <w:r>
@@ -2648,30 +2633,18 @@
       </w:r>
     </w:p>
     <w:p/>
-    <w:p/>
-    <w:p/>
-    <w:p/>
-    <w:p/>
-    <w:p/>
-    <w:p/>
-    <w:p/>
-    <w:p/>
-    <w:p/>
-    <w:p/>
-    <w:p/>
-    <w:p>
-      <w:pPr>
-        <w:rPr>
-          <w:b/>
-          <w:bCs/>
-        </w:rPr>
-      </w:pPr>
-      <w:r>
-        <w:rPr>
-          <w:b/>
-          <w:bCs/>
-        </w:rPr>
-        <w:lastRenderedPageBreak/>
+    <w:p>
+      <w:pPr>
+        <w:rPr>
+          <w:b/>
+          <w:bCs/>
+        </w:rPr>
+      </w:pPr>
+      <w:r>
+        <w:rPr>
+          <w:b/>
+          <w:bCs/>
+        </w:rPr>
         <w:t>PAGE 3</w:t>
       </w:r>
       <w:r>
@@ -2829,6 +2802,7 @@
           <w:b/>
           <w:bCs/>
         </w:rPr>
+        <w:lastRenderedPageBreak/>
         <w:t>Reason</w:t>
       </w:r>
       <w:r>
@@ -3033,84 +3007,125 @@
           <w:b/>
           <w:bCs/>
         </w:rPr>
+        <w:t>Feature importance</w:t>
+      </w:r>
+    </w:p>
+    <w:p>
+      <w:pPr>
+        <w:rPr>
+          <w:b/>
+          <w:bCs/>
+        </w:rPr>
+      </w:pPr>
+      <w:r>
+        <w:rPr>
+          <w:b/>
+          <w:bCs/>
+        </w:rPr>
+        <w:t>Chart Type: Column Chart</w:t>
+      </w:r>
+    </w:p>
+    <w:p>
+      <w:r>
+        <w:rPr>
+          <w:b/>
+          <w:bCs/>
+        </w:rPr>
+        <w:t xml:space="preserve">Reason: </w:t>
+      </w:r>
+      <w:r>
+        <w:t>To assess the variables that significantly affect the target variable (Loan Status)</w:t>
+      </w:r>
+    </w:p>
+    <w:p/>
+    <w:p>
+      <w:pPr>
+        <w:rPr>
+          <w:b/>
+          <w:bCs/>
+        </w:rPr>
+      </w:pPr>
+      <w:r>
+        <w:rPr>
+          <w:b/>
+          <w:bCs/>
+        </w:rPr>
+        <w:t>Confusion Matrix</w:t>
+      </w:r>
+      <w:r>
+        <w:rPr>
+          <w:b/>
+          <w:bCs/>
+        </w:rPr>
+        <w:t xml:space="preserve"> **</w:t>
+      </w:r>
+    </w:p>
+    <w:p>
+      <w:r>
+        <w:rPr>
+          <w:b/>
+          <w:bCs/>
+        </w:rPr>
+        <w:t>Chart Type</w:t>
+      </w:r>
+      <w:r>
+        <w:t>: Heatmap</w:t>
+      </w:r>
+    </w:p>
+    <w:p>
+      <w:r>
+        <w:rPr>
+          <w:b/>
+          <w:bCs/>
+        </w:rPr>
+        <w:t>Reason:</w:t>
+      </w:r>
+      <w:r>
+        <w:t xml:space="preserve"> To analyze false positives and negatives in the model.</w:t>
+      </w:r>
+    </w:p>
+    <w:p/>
+    <w:p>
+      <w:pPr>
+        <w:rPr>
+          <w:b/>
+          <w:bCs/>
+        </w:rPr>
+      </w:pPr>
+      <w:r>
+        <w:rPr>
+          <w:b/>
+          <w:bCs/>
+        </w:rPr>
+        <w:t>Model Scores</w:t>
+      </w:r>
+    </w:p>
+    <w:p>
+      <w:r>
+        <w:rPr>
+          <w:b/>
+          <w:bCs/>
+        </w:rPr>
+        <w:t>Chart Type</w:t>
+      </w:r>
+      <w:r>
+        <w:t>: Table</w:t>
+      </w:r>
+    </w:p>
+    <w:p>
+      <w:r>
+        <w:rPr>
+          <w:b/>
+          <w:bCs/>
+        </w:rPr>
         <w:lastRenderedPageBreak/>
-        <w:t>Feature importance</w:t>
-      </w:r>
-    </w:p>
-    <w:p>
-      <w:pPr>
-        <w:rPr>
-          <w:b/>
-          <w:bCs/>
-        </w:rPr>
-      </w:pPr>
-      <w:r>
-        <w:rPr>
-          <w:b/>
-          <w:bCs/>
-        </w:rPr>
-        <w:t>Chart Type: Column Chart</w:t>
-      </w:r>
-    </w:p>
-    <w:p>
-      <w:r>
-        <w:rPr>
-          <w:b/>
-          <w:bCs/>
-        </w:rPr>
-        <w:t xml:space="preserve">Reason: </w:t>
-      </w:r>
-      <w:r>
-        <w:t>To assess the variables that significantly affect the target variable (Loan Status)</w:t>
+        <w:t>Reason:</w:t>
+      </w:r>
+      <w:r>
+        <w:t xml:space="preserve"> To identify scores such as recall, precision and f1 score for selected models</w:t>
       </w:r>
     </w:p>
     <w:p/>
-    <w:p>
-      <w:pPr>
-        <w:rPr>
-          <w:b/>
-          <w:bCs/>
-        </w:rPr>
-      </w:pPr>
-      <w:r>
-        <w:rPr>
-          <w:b/>
-          <w:bCs/>
-        </w:rPr>
-        <w:t>Confusion Matrix</w:t>
-      </w:r>
-      <w:r>
-        <w:rPr>
-          <w:b/>
-          <w:bCs/>
-        </w:rPr>
-        <w:t xml:space="preserve"> **</w:t>
-      </w:r>
-    </w:p>
-    <w:p>
-      <w:r>
-        <w:rPr>
-          <w:b/>
-          <w:bCs/>
-        </w:rPr>
-        <w:t>Chart Type</w:t>
-      </w:r>
-      <w:r>
-        <w:t>: Heatmap</w:t>
-      </w:r>
-    </w:p>
-    <w:p>
-      <w:r>
-        <w:rPr>
-          <w:b/>
-          <w:bCs/>
-        </w:rPr>
-        <w:t>Reason:</w:t>
-      </w:r>
-      <w:r>
-        <w:t xml:space="preserve"> To analyze false positives and negatives in the model.</w:t>
-      </w:r>
-    </w:p>
     <w:p/>
     <w:p>
       <w:pPr>
@@ -3124,32 +3139,404 @@
           <w:b/>
           <w:bCs/>
         </w:rPr>
-        <w:t>Model Scores</w:t>
-      </w:r>
-    </w:p>
-    <w:p>
-      <w:r>
-        <w:rPr>
-          <w:b/>
-          <w:bCs/>
-        </w:rPr>
-        <w:t>Chart Type</w:t>
-      </w:r>
-      <w:r>
-        <w:t>: Table</w:t>
-      </w:r>
-    </w:p>
-    <w:p>
-      <w:r>
-        <w:rPr>
-          <w:b/>
-          <w:bCs/>
-        </w:rPr>
-        <w:t>Reason:</w:t>
-      </w:r>
-      <w:r>
-        <w:t xml:space="preserve"> To identify scores such as recall, precision and f1 score for selected models</w:t>
-      </w:r>
+        <w:t>INSIGHTS</w:t>
+      </w:r>
+    </w:p>
+    <w:p>
+      <w:pPr>
+        <w:ind w:left="360"/>
+        <w:jc w:val="both"/>
+        <w:rPr>
+          <w:i/>
+          <w:iCs/>
+        </w:rPr>
+      </w:pPr>
+      <w:r>
+        <w:rPr>
+          <w:i/>
+          <w:iCs/>
+        </w:rPr>
+        <w:t xml:space="preserve">OBJ1: </w:t>
+      </w:r>
+      <w:r>
+        <w:rPr>
+          <w:i/>
+          <w:iCs/>
+        </w:rPr>
+        <w:t>Identify and analyze the key financial and demographic factors (</w:t>
+      </w:r>
+      <w:r>
+        <w:rPr>
+          <w:i/>
+          <w:iCs/>
+        </w:rPr>
+        <w:t>e.g. credit</w:t>
+      </w:r>
+      <w:r>
+        <w:rPr>
+          <w:i/>
+          <w:iCs/>
+        </w:rPr>
+        <w:t xml:space="preserve"> score, employment status, and </w:t>
+      </w:r>
+      <w:r>
+        <w:rPr>
+          <w:i/>
+          <w:iCs/>
+        </w:rPr>
+        <w:t>education</w:t>
+      </w:r>
+      <w:r>
+        <w:rPr>
+          <w:i/>
+          <w:iCs/>
+        </w:rPr>
+        <w:t>) that significantly affect loan approval decisions.</w:t>
+      </w:r>
+      <w:r>
+        <w:rPr>
+          <w:i/>
+          <w:iCs/>
+        </w:rPr>
+        <w:t xml:space="preserve"> </w:t>
+      </w:r>
+    </w:p>
+    <w:p>
+      <w:pPr>
+        <w:pStyle w:val="ListParagraph"/>
+        <w:numPr>
+          <w:ilvl w:val="0"/>
+          <w:numId w:val="12"/>
+        </w:numPr>
+        <w:jc w:val="both"/>
+      </w:pPr>
+      <w:r>
+        <w:t xml:space="preserve">Demographic factors such as education and employment status play no significant role in loan approval </w:t>
+      </w:r>
+      <w:r>
+        <w:t>decisions</w:t>
+      </w:r>
+      <w:r>
+        <w:t>. Approval rates are similar with rates around 49-50%</w:t>
+      </w:r>
+      <w:r>
+        <w:t xml:space="preserve">. However </w:t>
+      </w:r>
+      <w:r>
+        <w:t>non-self-employed</w:t>
+      </w:r>
+      <w:r>
+        <w:t xml:space="preserve"> graduates typically have higher approval scores of 51%</w:t>
+      </w:r>
+    </w:p>
+    <w:p>
+      <w:pPr>
+        <w:pStyle w:val="ListParagraph"/>
+        <w:numPr>
+          <w:ilvl w:val="0"/>
+          <w:numId w:val="12"/>
+        </w:numPr>
+        <w:jc w:val="both"/>
+      </w:pPr>
+      <w:r>
+        <w:t xml:space="preserve">Credit scores </w:t>
+      </w:r>
+      <w:r>
+        <w:t>play</w:t>
+      </w:r>
+      <w:r>
+        <w:t xml:space="preserve"> a significant role in loan approval decision. It stands out as the strongest predictor of loan approvals. Credit scores </w:t>
+      </w:r>
+      <w:r>
+        <w:t>assess</w:t>
+      </w:r>
+      <w:r>
+        <w:t xml:space="preserve"> a</w:t>
+      </w:r>
+      <w:r>
+        <w:t>n individual's creditworthiness (how reliable they are at borrowing and repaying money).</w:t>
+      </w:r>
+      <w:r>
+        <w:t xml:space="preserve"> From data applicants with a credit rating of Fair or better </w:t>
+      </w:r>
+      <w:r>
+        <w:t>i.e.</w:t>
+      </w:r>
+      <w:r>
+        <w:t xml:space="preserve"> 600 or more have higher likelihood of getting loans approved. Applicants with very poor</w:t>
+      </w:r>
+      <w:r>
+        <w:t xml:space="preserve"> i.e</w:t>
+      </w:r>
+      <w:r>
+        <w:t xml:space="preserve"> 400 and below ratings have their loans reject. However, the data shows that there are few exceptions to this.</w:t>
+      </w:r>
+    </w:p>
+    <w:p>
+      <w:pPr>
+        <w:ind w:left="360"/>
+        <w:jc w:val="both"/>
+        <w:rPr>
+          <w:i/>
+          <w:iCs/>
+        </w:rPr>
+      </w:pPr>
+      <w:r>
+        <w:rPr>
+          <w:i/>
+          <w:iCs/>
+        </w:rPr>
+        <w:t>OBJ2</w:t>
+      </w:r>
+      <w:r>
+        <w:rPr>
+          <w:i/>
+          <w:iCs/>
+        </w:rPr>
+        <w:t xml:space="preserve"> </w:t>
+      </w:r>
+      <w:r>
+        <w:rPr>
+          <w:i/>
+          <w:iCs/>
+        </w:rPr>
+        <w:t xml:space="preserve">Assess the fairness and transparency of loan approvals across different customer </w:t>
+      </w:r>
+      <w:r>
+        <w:rPr>
+          <w:i/>
+          <w:iCs/>
+        </w:rPr>
+        <w:t xml:space="preserve">     </w:t>
+      </w:r>
+      <w:r>
+        <w:rPr>
+          <w:i/>
+          <w:iCs/>
+        </w:rPr>
+        <w:t>segments</w:t>
+      </w:r>
+      <w:r>
+        <w:rPr>
+          <w:i/>
+          <w:iCs/>
+        </w:rPr>
+        <w:t xml:space="preserve"> and </w:t>
+      </w:r>
+      <w:r>
+        <w:rPr>
+          <w:i/>
+          <w:iCs/>
+        </w:rPr>
+        <w:t>(e.g. social class, and</w:t>
+      </w:r>
+      <w:r>
+        <w:rPr>
+          <w:i/>
+          <w:iCs/>
+        </w:rPr>
+        <w:t xml:space="preserve"> loan</w:t>
+      </w:r>
+      <w:r>
+        <w:rPr>
+          <w:i/>
+          <w:iCs/>
+        </w:rPr>
+        <w:t xml:space="preserve"> types) </w:t>
+      </w:r>
+    </w:p>
+    <w:p>
+      <w:pPr>
+        <w:ind w:left="360"/>
+        <w:jc w:val="both"/>
+      </w:pPr>
+      <w:r>
+        <w:t xml:space="preserve">There are a few applicants with Excellent credit scores who had their loans </w:t>
+      </w:r>
+      <w:r>
+        <w:t xml:space="preserve">rejected. All these applicants belong to a low or low middle social class. This signifies that applicants with lower levels of wealth may be rejected for loans. This portrays some level of </w:t>
+      </w:r>
+      <w:r>
+        <w:t>bias among</w:t>
+      </w:r>
+      <w:r>
+        <w:t xml:space="preserve"> applicants</w:t>
+      </w:r>
+      <w:r>
+        <w:t xml:space="preserve"> in that class as they have proven to be credit worthy.</w:t>
+      </w:r>
+    </w:p>
+    <w:p>
+      <w:pPr>
+        <w:ind w:left="360"/>
+        <w:jc w:val="both"/>
+      </w:pPr>
+      <w:r>
+        <w:t xml:space="preserve">The data shows over 100 applicants with very poor credit </w:t>
+      </w:r>
+      <w:r>
+        <w:t>scores as low as 300 who had their loans approved.</w:t>
+      </w:r>
+      <w:r>
+        <w:t xml:space="preserve"> These loans approved have a duration of 1-5 years which shows that’s applicants with low credit score have chances of hav</w:t>
+      </w:r>
+      <w:r>
+        <w:t>e a higher probability of getting their loans approved if it is for short or intermediate terms.</w:t>
+      </w:r>
+    </w:p>
+    <w:p>
+      <w:pPr>
+        <w:ind w:left="360"/>
+        <w:jc w:val="both"/>
+      </w:pPr>
+    </w:p>
+    <w:p>
+      <w:pPr>
+        <w:ind w:firstLine="360"/>
+        <w:jc w:val="both"/>
+        <w:rPr>
+          <w:i/>
+          <w:iCs/>
+        </w:rPr>
+      </w:pPr>
+      <w:r>
+        <w:rPr>
+          <w:i/>
+          <w:iCs/>
+        </w:rPr>
+        <w:t xml:space="preserve">OBJ </w:t>
+      </w:r>
+      <w:r>
+        <w:rPr>
+          <w:i/>
+          <w:iCs/>
+        </w:rPr>
+        <w:t>3: Assess</w:t>
+      </w:r>
+      <w:r>
+        <w:rPr>
+          <w:i/>
+          <w:iCs/>
+        </w:rPr>
+        <w:t xml:space="preserve"> which types of loans are more likely to be successful for different customer segments</w:t>
+      </w:r>
+    </w:p>
+    <w:p>
+      <w:pPr>
+        <w:ind w:firstLine="360"/>
+        <w:jc w:val="both"/>
+      </w:pPr>
+      <w:r>
+        <w:t>There seems to be a positive relationship between income and loan amount. Applicants have been grouped into 4 social classes. Low, low middle, high middle and high class. Depending on the loan amount requested, the bank offers four loan brands namely Bronze, Silver Gold and Platinum.</w:t>
+      </w:r>
+      <w:r>
+        <w:t xml:space="preserve"> </w:t>
+      </w:r>
+      <w:r>
+        <w:t xml:space="preserve">Bronze loans tend to be more successful for applicants in the low and low middle social class. Platinum loans are likely to be successful for applicants in the high and high middle income </w:t>
+      </w:r>
+      <w:r>
+        <w:lastRenderedPageBreak/>
+        <w:t>groups. This shows that, low class applicants go in for smaller loans whiles high class applicants go in for bigger loans, signifying a positive relationship</w:t>
+      </w:r>
+    </w:p>
+    <w:p>
+      <w:pPr>
+        <w:ind w:firstLine="360"/>
+        <w:jc w:val="both"/>
+      </w:pPr>
+    </w:p>
+    <w:p>
+      <w:pPr>
+        <w:jc w:val="both"/>
+        <w:rPr>
+          <w:i/>
+          <w:iCs/>
+        </w:rPr>
+      </w:pPr>
+      <w:r>
+        <w:rPr>
+          <w:i/>
+          <w:iCs/>
+        </w:rPr>
+        <w:t>OBJ4:</w:t>
+      </w:r>
+      <w:r>
+        <w:rPr>
+          <w:i/>
+          <w:iCs/>
+        </w:rPr>
+        <w:t xml:space="preserve"> Build</w:t>
+      </w:r>
+      <w:r>
+        <w:rPr>
+          <w:i/>
+          <w:iCs/>
+        </w:rPr>
+        <w:t xml:space="preserve"> a web application that leverages predictive modelling for loan approvals.</w:t>
+      </w:r>
+    </w:p>
+    <w:p>
+      <w:pPr>
+        <w:jc w:val="both"/>
+      </w:pPr>
+      <w:r>
+        <w:t xml:space="preserve">Four models were considered to build a machine learning model. The Random Forest Classifier and Decision Tree proved to be the best models for predicting loan approvals. The Random Forest was chosen to model the web application as it reported higher accuracy and precision scores </w:t>
+      </w:r>
+    </w:p>
+    <w:p>
+      <w:pPr>
+        <w:jc w:val="both"/>
+      </w:pPr>
+    </w:p>
+    <w:p>
+      <w:pPr>
+        <w:jc w:val="both"/>
+        <w:rPr>
+          <w:b/>
+          <w:bCs/>
+        </w:rPr>
+      </w:pPr>
+      <w:r>
+        <w:rPr>
+          <w:b/>
+          <w:bCs/>
+        </w:rPr>
+        <w:t>RECOMMENDATIONS</w:t>
+      </w:r>
+    </w:p>
+    <w:p>
+      <w:pPr>
+        <w:jc w:val="both"/>
+      </w:pPr>
+      <w:r>
+        <w:t>To improve fairness and transparency, HUB should make financial products available for applicants from low social classes. Business loans should be approved for these applicants to encourage entrepreneurship and innovation in Nigeria’s economy.</w:t>
+      </w:r>
+    </w:p>
+    <w:p>
+      <w:pPr>
+        <w:jc w:val="both"/>
+      </w:pPr>
+      <w:r>
+        <w:t xml:space="preserve">To minimize risk and reputational damage, </w:t>
+      </w:r>
+      <w:r>
+        <w:t>HUB should re evaluate loans approved for applicants with low credit scores who also apply bigger loans such as Platinum and Silver loans. Approval rates among applicants with low credit scores should be reduced to minimize risk of defaulting.</w:t>
+      </w:r>
+    </w:p>
+    <w:p>
+      <w:pPr>
+        <w:jc w:val="both"/>
+      </w:pPr>
+      <w:r>
+        <w:t>HUB should harness the power of predictive modelling by making use of modern technologies such as AI and ML to make accurate and efficient predictions for loan applicants.</w:t>
+      </w:r>
+    </w:p>
+    <w:p>
+      <w:pPr>
+        <w:ind w:firstLine="360"/>
+        <w:jc w:val="both"/>
+      </w:pPr>
     </w:p>
     <w:p/>
     <w:p>
@@ -3177,19 +3564,7 @@
         </w:numPr>
       </w:pPr>
       <w:r>
-        <w:t>Educational level</w:t>
-      </w:r>
-      <w:r>
-        <w:t xml:space="preserve"> of graduates</w:t>
-      </w:r>
-      <w:r>
-        <w:t xml:space="preserve"> (SHS</w:t>
-      </w:r>
-      <w:r>
-        <w:t xml:space="preserve"> or university) not</w:t>
-      </w:r>
-      <w:r>
-        <w:t xml:space="preserve"> stated</w:t>
+        <w:t>Educational level of graduates (SHS or university) not stated</w:t>
       </w:r>
     </w:p>
     <w:p>
@@ -3237,13 +3612,8 @@
       </w:r>
     </w:p>
     <w:p>
-      <w:proofErr w:type="spellStart"/>
-      <w:r>
-        <w:t>Isoje</w:t>
-      </w:r>
-      <w:proofErr w:type="spellEnd"/>
-      <w:r>
-        <w:t xml:space="preserve">, A. (n.d.). </w:t>
+      <w:r>
+        <w:t xml:space="preserve">Isoje, A. (n.d.). </w:t>
       </w:r>
       <w:r>
         <w:rPr>
@@ -3305,6 +3675,7 @@
     </w:p>
     <w:p>
       <w:r>
+        <w:lastRenderedPageBreak/>
         <w:t xml:space="preserve">Segal, T. (n.d.). </w:t>
       </w:r>
       <w:r>
@@ -3596,6 +3967,92 @@
     </w:lvl>
   </w:abstractNum>
   <w:abstractNum w:abstractNumId="2" w15:restartNumberingAfterBreak="0">
+    <w:nsid w:val="10D02FFB"/>
+    <w:multiLevelType w:val="hybridMultilevel"/>
+    <w:tmpl w:val="BCEA1476"/>
+    <w:lvl w:ilvl="0" w:tplc="FFFFFFFF">
+      <w:start w:val="1"/>
+      <w:numFmt w:val="decimal"/>
+      <w:lvlText w:val="%1."/>
+      <w:lvlJc w:val="left"/>
+      <w:pPr>
+        <w:ind w:left="720" w:hanging="360"/>
+      </w:pPr>
+    </w:lvl>
+    <w:lvl w:ilvl="1" w:tplc="FFFFFFFF" w:tentative="1">
+      <w:start w:val="1"/>
+      <w:numFmt w:val="lowerLetter"/>
+      <w:lvlText w:val="%2."/>
+      <w:lvlJc w:val="left"/>
+      <w:pPr>
+        <w:ind w:left="1440" w:hanging="360"/>
+      </w:pPr>
+    </w:lvl>
+    <w:lvl w:ilvl="2" w:tplc="FFFFFFFF" w:tentative="1">
+      <w:start w:val="1"/>
+      <w:numFmt w:val="lowerRoman"/>
+      <w:lvlText w:val="%3."/>
+      <w:lvlJc w:val="right"/>
+      <w:pPr>
+        <w:ind w:left="2160" w:hanging="180"/>
+      </w:pPr>
+    </w:lvl>
+    <w:lvl w:ilvl="3" w:tplc="FFFFFFFF" w:tentative="1">
+      <w:start w:val="1"/>
+      <w:numFmt w:val="decimal"/>
+      <w:lvlText w:val="%4."/>
+      <w:lvlJc w:val="left"/>
+      <w:pPr>
+        <w:ind w:left="2880" w:hanging="360"/>
+      </w:pPr>
+    </w:lvl>
+    <w:lvl w:ilvl="4" w:tplc="FFFFFFFF" w:tentative="1">
+      <w:start w:val="1"/>
+      <w:numFmt w:val="lowerLetter"/>
+      <w:lvlText w:val="%5."/>
+      <w:lvlJc w:val="left"/>
+      <w:pPr>
+        <w:ind w:left="3600" w:hanging="360"/>
+      </w:pPr>
+    </w:lvl>
+    <w:lvl w:ilvl="5" w:tplc="FFFFFFFF" w:tentative="1">
+      <w:start w:val="1"/>
+      <w:numFmt w:val="lowerRoman"/>
+      <w:lvlText w:val="%6."/>
+      <w:lvlJc w:val="right"/>
+      <w:pPr>
+        <w:ind w:left="4320" w:hanging="180"/>
+      </w:pPr>
+    </w:lvl>
+    <w:lvl w:ilvl="6" w:tplc="FFFFFFFF" w:tentative="1">
+      <w:start w:val="1"/>
+      <w:numFmt w:val="decimal"/>
+      <w:lvlText w:val="%7."/>
+      <w:lvlJc w:val="left"/>
+      <w:pPr>
+        <w:ind w:left="5040" w:hanging="360"/>
+      </w:pPr>
+    </w:lvl>
+    <w:lvl w:ilvl="7" w:tplc="FFFFFFFF" w:tentative="1">
+      <w:start w:val="1"/>
+      <w:numFmt w:val="lowerLetter"/>
+      <w:lvlText w:val="%8."/>
+      <w:lvlJc w:val="left"/>
+      <w:pPr>
+        <w:ind w:left="5760" w:hanging="360"/>
+      </w:pPr>
+    </w:lvl>
+    <w:lvl w:ilvl="8" w:tplc="FFFFFFFF" w:tentative="1">
+      <w:start w:val="1"/>
+      <w:numFmt w:val="lowerRoman"/>
+      <w:lvlText w:val="%9."/>
+      <w:lvlJc w:val="right"/>
+      <w:pPr>
+        <w:ind w:left="6480" w:hanging="180"/>
+      </w:pPr>
+    </w:lvl>
+  </w:abstractNum>
+  <w:abstractNum w:abstractNumId="3" w15:restartNumberingAfterBreak="0">
     <w:nsid w:val="17570F29"/>
     <w:multiLevelType w:val="hybridMultilevel"/>
     <w:tmpl w:val="7B0E60DE"/>
@@ -3708,7 +4165,7 @@
       </w:rPr>
     </w:lvl>
   </w:abstractNum>
-  <w:abstractNum w:abstractNumId="3" w15:restartNumberingAfterBreak="0">
+  <w:abstractNum w:abstractNumId="4" w15:restartNumberingAfterBreak="0">
     <w:nsid w:val="1E863242"/>
     <w:multiLevelType w:val="hybridMultilevel"/>
     <w:tmpl w:val="8D7AFE28"/>
@@ -3821,7 +4278,7 @@
       </w:rPr>
     </w:lvl>
   </w:abstractNum>
-  <w:abstractNum w:abstractNumId="4" w15:restartNumberingAfterBreak="0">
+  <w:abstractNum w:abstractNumId="5" w15:restartNumberingAfterBreak="0">
     <w:nsid w:val="204112CC"/>
     <w:multiLevelType w:val="hybridMultilevel"/>
     <w:tmpl w:val="BCEA1476"/>
@@ -3907,7 +4364,7 @@
       </w:pPr>
     </w:lvl>
   </w:abstractNum>
-  <w:abstractNum w:abstractNumId="5" w15:restartNumberingAfterBreak="0">
+  <w:abstractNum w:abstractNumId="6" w15:restartNumberingAfterBreak="0">
     <w:nsid w:val="24E068B3"/>
     <w:multiLevelType w:val="hybridMultilevel"/>
     <w:tmpl w:val="C94C1BD2"/>
@@ -4020,7 +4477,120 @@
       </w:rPr>
     </w:lvl>
   </w:abstractNum>
-  <w:abstractNum w:abstractNumId="6" w15:restartNumberingAfterBreak="0">
+  <w:abstractNum w:abstractNumId="7" w15:restartNumberingAfterBreak="0">
+    <w:nsid w:val="34F67019"/>
+    <w:multiLevelType w:val="hybridMultilevel"/>
+    <w:tmpl w:val="6D7C9744"/>
+    <w:lvl w:ilvl="0" w:tplc="04090001">
+      <w:start w:val="1"/>
+      <w:numFmt w:val="bullet"/>
+      <w:lvlText w:val=""/>
+      <w:lvlJc w:val="left"/>
+      <w:pPr>
+        <w:ind w:left="1080" w:hanging="360"/>
+      </w:pPr>
+      <w:rPr>
+        <w:rFonts w:ascii="Symbol" w:hAnsi="Symbol" w:hint="default"/>
+      </w:rPr>
+    </w:lvl>
+    <w:lvl w:ilvl="1" w:tplc="04090003" w:tentative="1">
+      <w:start w:val="1"/>
+      <w:numFmt w:val="bullet"/>
+      <w:lvlText w:val="o"/>
+      <w:lvlJc w:val="left"/>
+      <w:pPr>
+        <w:ind w:left="1800" w:hanging="360"/>
+      </w:pPr>
+      <w:rPr>
+        <w:rFonts w:ascii="Courier New" w:hAnsi="Courier New" w:cs="Courier New" w:hint="default"/>
+      </w:rPr>
+    </w:lvl>
+    <w:lvl w:ilvl="2" w:tplc="04090005" w:tentative="1">
+      <w:start w:val="1"/>
+      <w:numFmt w:val="bullet"/>
+      <w:lvlText w:val=""/>
+      <w:lvlJc w:val="left"/>
+      <w:pPr>
+        <w:ind w:left="2520" w:hanging="360"/>
+      </w:pPr>
+      <w:rPr>
+        <w:rFonts w:ascii="Wingdings" w:hAnsi="Wingdings" w:hint="default"/>
+      </w:rPr>
+    </w:lvl>
+    <w:lvl w:ilvl="3" w:tplc="04090001" w:tentative="1">
+      <w:start w:val="1"/>
+      <w:numFmt w:val="bullet"/>
+      <w:lvlText w:val=""/>
+      <w:lvlJc w:val="left"/>
+      <w:pPr>
+        <w:ind w:left="3240" w:hanging="360"/>
+      </w:pPr>
+      <w:rPr>
+        <w:rFonts w:ascii="Symbol" w:hAnsi="Symbol" w:hint="default"/>
+      </w:rPr>
+    </w:lvl>
+    <w:lvl w:ilvl="4" w:tplc="04090003" w:tentative="1">
+      <w:start w:val="1"/>
+      <w:numFmt w:val="bullet"/>
+      <w:lvlText w:val="o"/>
+      <w:lvlJc w:val="left"/>
+      <w:pPr>
+        <w:ind w:left="3960" w:hanging="360"/>
+      </w:pPr>
+      <w:rPr>
+        <w:rFonts w:ascii="Courier New" w:hAnsi="Courier New" w:cs="Courier New" w:hint="default"/>
+      </w:rPr>
+    </w:lvl>
+    <w:lvl w:ilvl="5" w:tplc="04090005" w:tentative="1">
+      <w:start w:val="1"/>
+      <w:numFmt w:val="bullet"/>
+      <w:lvlText w:val=""/>
+      <w:lvlJc w:val="left"/>
+      <w:pPr>
+        <w:ind w:left="4680" w:hanging="360"/>
+      </w:pPr>
+      <w:rPr>
+        <w:rFonts w:ascii="Wingdings" w:hAnsi="Wingdings" w:hint="default"/>
+      </w:rPr>
+    </w:lvl>
+    <w:lvl w:ilvl="6" w:tplc="04090001" w:tentative="1">
+      <w:start w:val="1"/>
+      <w:numFmt w:val="bullet"/>
+      <w:lvlText w:val=""/>
+      <w:lvlJc w:val="left"/>
+      <w:pPr>
+        <w:ind w:left="5400" w:hanging="360"/>
+      </w:pPr>
+      <w:rPr>
+        <w:rFonts w:ascii="Symbol" w:hAnsi="Symbol" w:hint="default"/>
+      </w:rPr>
+    </w:lvl>
+    <w:lvl w:ilvl="7" w:tplc="04090003" w:tentative="1">
+      <w:start w:val="1"/>
+      <w:numFmt w:val="bullet"/>
+      <w:lvlText w:val="o"/>
+      <w:lvlJc w:val="left"/>
+      <w:pPr>
+        <w:ind w:left="6120" w:hanging="360"/>
+      </w:pPr>
+      <w:rPr>
+        <w:rFonts w:ascii="Courier New" w:hAnsi="Courier New" w:cs="Courier New" w:hint="default"/>
+      </w:rPr>
+    </w:lvl>
+    <w:lvl w:ilvl="8" w:tplc="04090005" w:tentative="1">
+      <w:start w:val="1"/>
+      <w:numFmt w:val="bullet"/>
+      <w:lvlText w:val=""/>
+      <w:lvlJc w:val="left"/>
+      <w:pPr>
+        <w:ind w:left="6840" w:hanging="360"/>
+      </w:pPr>
+      <w:rPr>
+        <w:rFonts w:ascii="Wingdings" w:hAnsi="Wingdings" w:hint="default"/>
+      </w:rPr>
+    </w:lvl>
+  </w:abstractNum>
+  <w:abstractNum w:abstractNumId="8" w15:restartNumberingAfterBreak="0">
     <w:nsid w:val="3A6E573A"/>
     <w:multiLevelType w:val="hybridMultilevel"/>
     <w:tmpl w:val="06C89D38"/>
@@ -4133,7 +4703,93 @@
       </w:rPr>
     </w:lvl>
   </w:abstractNum>
-  <w:abstractNum w:abstractNumId="7" w15:restartNumberingAfterBreak="0">
+  <w:abstractNum w:abstractNumId="9" w15:restartNumberingAfterBreak="0">
+    <w:nsid w:val="623853C6"/>
+    <w:multiLevelType w:val="hybridMultilevel"/>
+    <w:tmpl w:val="58AC15C2"/>
+    <w:lvl w:ilvl="0" w:tplc="FFFFFFFF">
+      <w:start w:val="1"/>
+      <w:numFmt w:val="decimal"/>
+      <w:lvlText w:val="%1."/>
+      <w:lvlJc w:val="left"/>
+      <w:pPr>
+        <w:ind w:left="1080" w:hanging="360"/>
+      </w:pPr>
+    </w:lvl>
+    <w:lvl w:ilvl="1" w:tplc="04090019" w:tentative="1">
+      <w:start w:val="1"/>
+      <w:numFmt w:val="lowerLetter"/>
+      <w:lvlText w:val="%2."/>
+      <w:lvlJc w:val="left"/>
+      <w:pPr>
+        <w:ind w:left="1800" w:hanging="360"/>
+      </w:pPr>
+    </w:lvl>
+    <w:lvl w:ilvl="2" w:tplc="0409001B" w:tentative="1">
+      <w:start w:val="1"/>
+      <w:numFmt w:val="lowerRoman"/>
+      <w:lvlText w:val="%3."/>
+      <w:lvlJc w:val="right"/>
+      <w:pPr>
+        <w:ind w:left="2520" w:hanging="180"/>
+      </w:pPr>
+    </w:lvl>
+    <w:lvl w:ilvl="3" w:tplc="0409000F" w:tentative="1">
+      <w:start w:val="1"/>
+      <w:numFmt w:val="decimal"/>
+      <w:lvlText w:val="%4."/>
+      <w:lvlJc w:val="left"/>
+      <w:pPr>
+        <w:ind w:left="3240" w:hanging="360"/>
+      </w:pPr>
+    </w:lvl>
+    <w:lvl w:ilvl="4" w:tplc="04090019" w:tentative="1">
+      <w:start w:val="1"/>
+      <w:numFmt w:val="lowerLetter"/>
+      <w:lvlText w:val="%5."/>
+      <w:lvlJc w:val="left"/>
+      <w:pPr>
+        <w:ind w:left="3960" w:hanging="360"/>
+      </w:pPr>
+    </w:lvl>
+    <w:lvl w:ilvl="5" w:tplc="0409001B" w:tentative="1">
+      <w:start w:val="1"/>
+      <w:numFmt w:val="lowerRoman"/>
+      <w:lvlText w:val="%6."/>
+      <w:lvlJc w:val="right"/>
+      <w:pPr>
+        <w:ind w:left="4680" w:hanging="180"/>
+      </w:pPr>
+    </w:lvl>
+    <w:lvl w:ilvl="6" w:tplc="0409000F" w:tentative="1">
+      <w:start w:val="1"/>
+      <w:numFmt w:val="decimal"/>
+      <w:lvlText w:val="%7."/>
+      <w:lvlJc w:val="left"/>
+      <w:pPr>
+        <w:ind w:left="5400" w:hanging="360"/>
+      </w:pPr>
+    </w:lvl>
+    <w:lvl w:ilvl="7" w:tplc="04090019" w:tentative="1">
+      <w:start w:val="1"/>
+      <w:numFmt w:val="lowerLetter"/>
+      <w:lvlText w:val="%8."/>
+      <w:lvlJc w:val="left"/>
+      <w:pPr>
+        <w:ind w:left="6120" w:hanging="360"/>
+      </w:pPr>
+    </w:lvl>
+    <w:lvl w:ilvl="8" w:tplc="0409001B" w:tentative="1">
+      <w:start w:val="1"/>
+      <w:numFmt w:val="lowerRoman"/>
+      <w:lvlText w:val="%9."/>
+      <w:lvlJc w:val="right"/>
+      <w:pPr>
+        <w:ind w:left="6840" w:hanging="180"/>
+      </w:pPr>
+    </w:lvl>
+  </w:abstractNum>
+  <w:abstractNum w:abstractNumId="10" w15:restartNumberingAfterBreak="0">
     <w:nsid w:val="71837977"/>
     <w:multiLevelType w:val="hybridMultilevel"/>
     <w:tmpl w:val="4EBAC434"/>
@@ -4246,7 +4902,7 @@
       </w:rPr>
     </w:lvl>
   </w:abstractNum>
-  <w:abstractNum w:abstractNumId="8" w15:restartNumberingAfterBreak="0">
+  <w:abstractNum w:abstractNumId="11" w15:restartNumberingAfterBreak="0">
     <w:nsid w:val="72532A9E"/>
     <w:multiLevelType w:val="hybridMultilevel"/>
     <w:tmpl w:val="AE568EBC"/>
@@ -4359,7 +5015,7 @@
       </w:rPr>
     </w:lvl>
   </w:abstractNum>
-  <w:abstractNum w:abstractNumId="9" w15:restartNumberingAfterBreak="0">
+  <w:abstractNum w:abstractNumId="12" w15:restartNumberingAfterBreak="0">
     <w:nsid w:val="753539BE"/>
     <w:multiLevelType w:val="hybridMultilevel"/>
     <w:tmpl w:val="EF9CB39E"/>
@@ -4473,34 +5129,43 @@
     </w:lvl>
   </w:abstractNum>
   <w:num w:numId="1" w16cid:durableId="305862581">
+    <w:abstractNumId w:val="5"/>
+  </w:num>
+  <w:num w:numId="2" w16cid:durableId="939459047">
     <w:abstractNumId w:val="4"/>
   </w:num>
-  <w:num w:numId="2" w16cid:durableId="939459047">
-    <w:abstractNumId w:val="3"/>
-  </w:num>
   <w:num w:numId="3" w16cid:durableId="1649741914">
-    <w:abstractNumId w:val="7"/>
+    <w:abstractNumId w:val="10"/>
   </w:num>
   <w:num w:numId="4" w16cid:durableId="41443924">
-    <w:abstractNumId w:val="9"/>
+    <w:abstractNumId w:val="12"/>
   </w:num>
   <w:num w:numId="5" w16cid:durableId="1244874412">
     <w:abstractNumId w:val="1"/>
   </w:num>
   <w:num w:numId="6" w16cid:durableId="1822963946">
-    <w:abstractNumId w:val="5"/>
+    <w:abstractNumId w:val="6"/>
   </w:num>
   <w:num w:numId="7" w16cid:durableId="542792850">
-    <w:abstractNumId w:val="2"/>
+    <w:abstractNumId w:val="3"/>
   </w:num>
   <w:num w:numId="8" w16cid:durableId="410154787">
-    <w:abstractNumId w:val="6"/>
+    <w:abstractNumId w:val="8"/>
   </w:num>
   <w:num w:numId="9" w16cid:durableId="852113130">
-    <w:abstractNumId w:val="8"/>
+    <w:abstractNumId w:val="11"/>
   </w:num>
   <w:num w:numId="10" w16cid:durableId="790591155">
     <w:abstractNumId w:val="0"/>
+  </w:num>
+  <w:num w:numId="11" w16cid:durableId="1509102186">
+    <w:abstractNumId w:val="2"/>
+  </w:num>
+  <w:num w:numId="12" w16cid:durableId="1765031554">
+    <w:abstractNumId w:val="7"/>
+  </w:num>
+  <w:num w:numId="13" w16cid:durableId="1330988055">
+    <w:abstractNumId w:val="9"/>
   </w:num>
 </w:numbering>
 </file>

</xml_diff>